<commit_message>
Pequeños cambios en documentacón
</commit_message>
<xml_diff>
--- a/BOT.docx
+++ b/BOT.docx
@@ -35,6 +35,7 @@
     </w:p>
     <w:p>
       <w:pPr>
+        <w:jc w:val="center"/>
         <w:rPr>
           <w:b/>
           <w:bCs/>
@@ -42,19 +43,20 @@
           <w:szCs w:val="50"/>
         </w:rPr>
       </w:pPr>
-      <w:r>
+    </w:p>
+    <w:p>
+      <w:pPr>
+        <w:jc w:val="center"/>
         <w:rPr>
           <w:b/>
           <w:bCs/>
           <w:sz w:val="50"/>
           <w:szCs w:val="50"/>
         </w:rPr>
-        <w:br w:type="page"/>
-      </w:r>
-    </w:p>
-    <w:p>
-      <w:pPr>
-        <w:jc w:val="center"/>
+      </w:pPr>
+    </w:p>
+    <w:p>
+      <w:pPr>
         <w:rPr>
           <w:b/>
           <w:bCs/>
@@ -69,201 +71,12 @@
           <w:sz w:val="50"/>
           <w:szCs w:val="50"/>
         </w:rPr>
-        <w:lastRenderedPageBreak/>
-        <w:t>Resumen</w:t>
-      </w:r>
-    </w:p>
-    <w:p>
-      <w:pPr>
-        <w:rPr>
-          <w:sz w:val="28"/>
-          <w:szCs w:val="28"/>
-        </w:rPr>
-      </w:pPr>
-      <w:r>
-        <w:rPr>
-          <w:sz w:val="28"/>
-          <w:szCs w:val="28"/>
-        </w:rPr>
-        <w:t>El objetivo del proyecto es crear un bot que sea capaz de poder gestionar el aforo de un espacio público</w:t>
-      </w:r>
-      <w:r>
-        <w:rPr>
-          <w:sz w:val="28"/>
-          <w:szCs w:val="28"/>
-        </w:rPr>
-        <w:t xml:space="preserve"> (gimnasios, tiendas, supermercados, </w:t>
-      </w:r>
-      <w:proofErr w:type="spellStart"/>
-      <w:r>
-        <w:rPr>
-          <w:sz w:val="28"/>
-          <w:szCs w:val="28"/>
-        </w:rPr>
-        <w:t>etc</w:t>
-      </w:r>
-      <w:proofErr w:type="spellEnd"/>
-      <w:r>
-        <w:rPr>
-          <w:sz w:val="28"/>
-          <w:szCs w:val="28"/>
-        </w:rPr>
-        <w:t>)</w:t>
-      </w:r>
-    </w:p>
-    <w:p>
-      <w:pPr>
-        <w:rPr>
-          <w:sz w:val="28"/>
-          <w:szCs w:val="28"/>
-        </w:rPr>
-      </w:pPr>
-      <w:r>
-        <w:rPr>
-          <w:sz w:val="28"/>
-          <w:szCs w:val="28"/>
-        </w:rPr>
-        <w:t xml:space="preserve">El bot estará desarrollado en Python y desplegado en la red de </w:t>
-      </w:r>
-      <w:proofErr w:type="spellStart"/>
-      <w:r>
-        <w:rPr>
-          <w:sz w:val="28"/>
-          <w:szCs w:val="28"/>
-        </w:rPr>
-        <w:t>Telegram</w:t>
-      </w:r>
-      <w:proofErr w:type="spellEnd"/>
-      <w:r>
-        <w:rPr>
-          <w:sz w:val="28"/>
-          <w:szCs w:val="28"/>
-        </w:rPr>
-        <w:t xml:space="preserve"> y tendrá una comunicación con un </w:t>
-      </w:r>
-      <w:proofErr w:type="spellStart"/>
-      <w:r>
-        <w:rPr>
-          <w:sz w:val="28"/>
-          <w:szCs w:val="28"/>
-        </w:rPr>
-        <w:t>backend</w:t>
-      </w:r>
-      <w:proofErr w:type="spellEnd"/>
-      <w:r>
-        <w:rPr>
-          <w:sz w:val="28"/>
-          <w:szCs w:val="28"/>
-        </w:rPr>
-        <w:t xml:space="preserve"> desarrollado </w:t>
-      </w:r>
-      <w:r>
-        <w:rPr>
-          <w:sz w:val="28"/>
-          <w:szCs w:val="28"/>
-        </w:rPr>
-        <w:t xml:space="preserve">también </w:t>
-      </w:r>
-      <w:r>
-        <w:rPr>
-          <w:sz w:val="28"/>
-          <w:szCs w:val="28"/>
-        </w:rPr>
-        <w:t xml:space="preserve">en Python. </w:t>
-      </w:r>
-    </w:p>
-    <w:p>
-      <w:pPr>
-        <w:rPr>
-          <w:sz w:val="28"/>
-          <w:szCs w:val="28"/>
-        </w:rPr>
-      </w:pPr>
-      <w:r>
-        <w:rPr>
-          <w:sz w:val="28"/>
-          <w:szCs w:val="28"/>
-        </w:rPr>
-        <w:t xml:space="preserve">Se </w:t>
-      </w:r>
-      <w:r>
-        <w:rPr>
-          <w:sz w:val="28"/>
-          <w:szCs w:val="28"/>
-        </w:rPr>
-        <w:t>simularán</w:t>
-      </w:r>
-      <w:r>
-        <w:rPr>
-          <w:sz w:val="28"/>
-          <w:szCs w:val="28"/>
-        </w:rPr>
-        <w:t xml:space="preserve"> los dispositivos hardware de tornos / cámaras y detección de personas</w:t>
-      </w:r>
-      <w:r>
-        <w:rPr>
-          <w:sz w:val="28"/>
-          <w:szCs w:val="28"/>
-        </w:rPr>
-        <w:t xml:space="preserve"> con un programa Python</w:t>
-      </w:r>
-      <w:r>
-        <w:rPr>
-          <w:sz w:val="28"/>
-          <w:szCs w:val="28"/>
-        </w:rPr>
-        <w:t xml:space="preserve"> </w:t>
-      </w:r>
-      <w:r>
-        <w:rPr>
-          <w:sz w:val="28"/>
-          <w:szCs w:val="28"/>
-        </w:rPr>
-        <w:t xml:space="preserve">para llevará el conteo del aforo e inundará de información de aforo a todo el </w:t>
-      </w:r>
-      <w:proofErr w:type="spellStart"/>
-      <w:r>
-        <w:rPr>
-          <w:sz w:val="28"/>
-          <w:szCs w:val="28"/>
-        </w:rPr>
-        <w:t>backend</w:t>
-      </w:r>
-      <w:proofErr w:type="spellEnd"/>
-      <w:r>
-        <w:rPr>
-          <w:sz w:val="28"/>
-          <w:szCs w:val="28"/>
-        </w:rPr>
-        <w:t xml:space="preserve"> productivo.</w:t>
-      </w:r>
-    </w:p>
-    <w:p>
-      <w:pPr>
-        <w:rPr>
-          <w:sz w:val="28"/>
-          <w:szCs w:val="28"/>
-        </w:rPr>
-      </w:pPr>
-    </w:p>
-    <w:p>
-      <w:pPr>
-        <w:rPr>
-          <w:sz w:val="28"/>
-          <w:szCs w:val="28"/>
-        </w:rPr>
-      </w:pPr>
-    </w:p>
-    <w:p>
-      <w:pPr>
-        <w:rPr>
-          <w:sz w:val="28"/>
-          <w:szCs w:val="28"/>
-        </w:rPr>
-      </w:pPr>
-    </w:p>
-    <w:p>
-      <w:pPr>
+        <w:br w:type="page"/>
+      </w:r>
+    </w:p>
+    <w:p>
+      <w:pPr>
+        <w:jc w:val="center"/>
         <w:rPr>
           <w:b/>
           <w:bCs/>
@@ -271,24 +84,169 @@
           <w:szCs w:val="50"/>
         </w:rPr>
       </w:pPr>
-    </w:p>
-    <w:p>
-      <w:pPr>
-        <w:jc w:val="center"/>
+      <w:r>
         <w:rPr>
           <w:b/>
           <w:bCs/>
           <w:sz w:val="50"/>
           <w:szCs w:val="50"/>
         </w:rPr>
-      </w:pPr>
-      <w:r>
+        <w:lastRenderedPageBreak/>
+        <w:t>Resumen</w:t>
+      </w:r>
+    </w:p>
+    <w:p>
+      <w:pPr>
+        <w:rPr>
+          <w:sz w:val="28"/>
+          <w:szCs w:val="28"/>
+        </w:rPr>
+      </w:pPr>
+      <w:r>
+        <w:rPr>
+          <w:sz w:val="28"/>
+          <w:szCs w:val="28"/>
+        </w:rPr>
+        <w:t>El objetivo del proyecto es crear un bot que sea capaz de poder gestionar el aforo de un espacio público</w:t>
+      </w:r>
+      <w:r>
+        <w:rPr>
+          <w:sz w:val="28"/>
+          <w:szCs w:val="28"/>
+        </w:rPr>
+        <w:t xml:space="preserve"> (gimnasios, tiendas, supermercados, etc)</w:t>
+      </w:r>
+    </w:p>
+    <w:p>
+      <w:pPr>
+        <w:rPr>
+          <w:sz w:val="28"/>
+          <w:szCs w:val="28"/>
+        </w:rPr>
+      </w:pPr>
+      <w:r>
+        <w:rPr>
+          <w:sz w:val="28"/>
+          <w:szCs w:val="28"/>
+        </w:rPr>
+        <w:t xml:space="preserve">El bot estará desarrollado en Python y desplegado en la red de Telegram y tendrá una comunicación con un backend desarrollado </w:t>
+      </w:r>
+      <w:r>
+        <w:rPr>
+          <w:sz w:val="28"/>
+          <w:szCs w:val="28"/>
+        </w:rPr>
+        <w:t xml:space="preserve">también </w:t>
+      </w:r>
+      <w:r>
+        <w:rPr>
+          <w:sz w:val="28"/>
+          <w:szCs w:val="28"/>
+        </w:rPr>
+        <w:t xml:space="preserve">en Python. </w:t>
+      </w:r>
+    </w:p>
+    <w:p>
+      <w:pPr>
+        <w:rPr>
+          <w:sz w:val="28"/>
+          <w:szCs w:val="28"/>
+        </w:rPr>
+      </w:pPr>
+      <w:r>
+        <w:rPr>
+          <w:sz w:val="28"/>
+          <w:szCs w:val="28"/>
+        </w:rPr>
+        <w:t xml:space="preserve">Se </w:t>
+      </w:r>
+      <w:r>
+        <w:rPr>
+          <w:sz w:val="28"/>
+          <w:szCs w:val="28"/>
+        </w:rPr>
+        <w:t>simularán</w:t>
+      </w:r>
+      <w:r>
+        <w:rPr>
+          <w:sz w:val="28"/>
+          <w:szCs w:val="28"/>
+        </w:rPr>
+        <w:t xml:space="preserve"> los dispositivos hardware de tornos / cámaras y detección de personas</w:t>
+      </w:r>
+      <w:r>
+        <w:rPr>
+          <w:sz w:val="28"/>
+          <w:szCs w:val="28"/>
+        </w:rPr>
+        <w:t xml:space="preserve"> con un programa Python</w:t>
+      </w:r>
+      <w:r>
+        <w:rPr>
+          <w:sz w:val="28"/>
+          <w:szCs w:val="28"/>
+        </w:rPr>
+        <w:t xml:space="preserve"> </w:t>
+      </w:r>
+      <w:r>
+        <w:rPr>
+          <w:sz w:val="28"/>
+          <w:szCs w:val="28"/>
+        </w:rPr>
+        <w:t>para llevará el conteo del aforo e inundará de información de aforo a todo el backend productivo.</w:t>
+      </w:r>
+    </w:p>
+    <w:p>
+      <w:pPr>
+        <w:rPr>
+          <w:sz w:val="28"/>
+          <w:szCs w:val="28"/>
+        </w:rPr>
+      </w:pPr>
+    </w:p>
+    <w:p>
+      <w:pPr>
+        <w:rPr>
+          <w:sz w:val="28"/>
+          <w:szCs w:val="28"/>
+        </w:rPr>
+      </w:pPr>
+    </w:p>
+    <w:p>
+      <w:pPr>
+        <w:rPr>
+          <w:sz w:val="28"/>
+          <w:szCs w:val="28"/>
+        </w:rPr>
+      </w:pPr>
+    </w:p>
+    <w:p>
+      <w:pPr>
         <w:rPr>
           <w:b/>
           <w:bCs/>
           <w:sz w:val="50"/>
           <w:szCs w:val="50"/>
         </w:rPr>
+      </w:pPr>
+    </w:p>
+    <w:p>
+      <w:pPr>
+        <w:jc w:val="center"/>
+        <w:rPr>
+          <w:b/>
+          <w:bCs/>
+          <w:sz w:val="50"/>
+          <w:szCs w:val="50"/>
+        </w:rPr>
+      </w:pPr>
+      <w:r>
+        <w:rPr>
+          <w:b/>
+          <w:bCs/>
+          <w:sz w:val="50"/>
+          <w:szCs w:val="50"/>
+        </w:rPr>
         <w:t>Introducción</w:t>
       </w:r>
     </w:p>
@@ -389,15 +347,7 @@
           <w:sz w:val="28"/>
           <w:szCs w:val="28"/>
         </w:rPr>
-        <w:t xml:space="preserve">Uno de los grandes problemas en la sociedad es el control de aforo en todas las actividades ya que no existe </w:t>
-      </w:r>
-      <w:proofErr w:type="gramStart"/>
-      <w:r>
-        <w:rPr>
-          <w:sz w:val="28"/>
-          <w:szCs w:val="28"/>
-        </w:rPr>
-        <w:t>a</w:t>
+        <w:t>Uno de los grandes problemas en la sociedad es el control de aforo en todas las actividades ya que no existe a</w:t>
       </w:r>
       <w:r>
         <w:rPr>
@@ -411,15 +361,7 @@
           <w:sz w:val="28"/>
           <w:szCs w:val="28"/>
         </w:rPr>
-        <w:t>día de hoy</w:t>
-      </w:r>
-      <w:proofErr w:type="gramEnd"/>
-      <w:r>
-        <w:rPr>
-          <w:sz w:val="28"/>
-          <w:szCs w:val="28"/>
-        </w:rPr>
-        <w:t xml:space="preserve"> sistemas de recuento que nos ayuden a resolverlo de forma sencilla</w:t>
+        <w:t>día de hoy sistemas de recuento que nos ayuden a resolverlo de forma sencilla</w:t>
       </w:r>
       <w:r>
         <w:rPr>
@@ -669,7 +611,6 @@
         </w:rPr>
         <w:t xml:space="preserve"> </w:t>
       </w:r>
-      <w:proofErr w:type="spellStart"/>
       <w:r>
         <w:rPr>
           <w:sz w:val="28"/>
@@ -696,15 +637,7 @@
           <w:sz w:val="28"/>
           <w:szCs w:val="28"/>
         </w:rPr>
-        <w:t>ot</w:t>
-      </w:r>
-      <w:proofErr w:type="spellEnd"/>
-      <w:r>
-        <w:rPr>
-          <w:sz w:val="28"/>
-          <w:szCs w:val="28"/>
-        </w:rPr>
-        <w:t xml:space="preserve">, </w:t>
+        <w:t xml:space="preserve">ot, </w:t>
       </w:r>
       <w:r>
         <w:rPr>
@@ -778,7 +711,6 @@
         </w:rPr>
         <w:t xml:space="preserve">, el </w:t>
       </w:r>
-      <w:proofErr w:type="spellStart"/>
       <w:r>
         <w:rPr>
           <w:sz w:val="28"/>
@@ -805,15 +737,7 @@
           <w:sz w:val="28"/>
           <w:szCs w:val="28"/>
         </w:rPr>
-        <w:t>ot</w:t>
-      </w:r>
-      <w:proofErr w:type="spellEnd"/>
-      <w:r>
-        <w:rPr>
-          <w:sz w:val="28"/>
-          <w:szCs w:val="28"/>
-        </w:rPr>
-        <w:t xml:space="preserve"> es una gran herramienta</w:t>
+        <w:t>ot es una gran herramienta</w:t>
       </w:r>
       <w:r>
         <w:rPr>
@@ -864,7 +788,6 @@
         </w:rPr>
         <w:t xml:space="preserve"> del </w:t>
       </w:r>
-      <w:proofErr w:type="spellStart"/>
       <w:r>
         <w:rPr>
           <w:sz w:val="28"/>
@@ -891,15 +814,7 @@
           <w:sz w:val="28"/>
           <w:szCs w:val="28"/>
         </w:rPr>
-        <w:t>ot</w:t>
-      </w:r>
-      <w:proofErr w:type="spellEnd"/>
-      <w:r>
-        <w:rPr>
-          <w:sz w:val="28"/>
-          <w:szCs w:val="28"/>
-        </w:rPr>
-        <w:t xml:space="preserve"> la capacida</w:t>
+        <w:t>ot la capacida</w:t>
       </w:r>
       <w:r>
         <w:rPr>
@@ -1266,39 +1181,7 @@
           <w:sz w:val="28"/>
           <w:szCs w:val="28"/>
         </w:rPr>
-        <w:t xml:space="preserve">Sabiendo que el Sars-Cov-2 lleva ya 2 años desde su aparición en </w:t>
-      </w:r>
-      <w:proofErr w:type="gramStart"/>
-      <w:r>
-        <w:rPr>
-          <w:sz w:val="28"/>
-          <w:szCs w:val="28"/>
-        </w:rPr>
-        <w:t>Diciembre</w:t>
-      </w:r>
-      <w:proofErr w:type="gramEnd"/>
-      <w:r>
-        <w:rPr>
-          <w:sz w:val="28"/>
-          <w:szCs w:val="28"/>
-        </w:rPr>
-        <w:t xml:space="preserve"> del 2019 en China y que no ha dejado de haber variantes, es evidente que la gestión de aforo para las actividades de ocio, como para cualquier tipo de actividad, sea cual sea su finalidad será un detalle siempre a tener en cuenta, y no solo por las variantes del covid-19 </w:t>
-      </w:r>
-      <w:proofErr w:type="spellStart"/>
-      <w:r>
-        <w:rPr>
-          <w:sz w:val="28"/>
-          <w:szCs w:val="28"/>
-        </w:rPr>
-        <w:t>si no</w:t>
-      </w:r>
-      <w:proofErr w:type="spellEnd"/>
-      <w:r>
-        <w:rPr>
-          <w:sz w:val="28"/>
-          <w:szCs w:val="28"/>
-        </w:rPr>
-        <w:t xml:space="preserve"> también para futuras pandemias o virus que puedan aparecer en el planeta.</w:t>
+        <w:t>Sabiendo que el Sars-Cov-2 lleva ya 2 años desde su aparición en Diciembre del 2019 en China y que no ha dejado de haber variantes, es evidente que la gestión de aforo para las actividades de ocio, como para cualquier tipo de actividad, sea cual sea su finalidad será un detalle siempre a tener en cuenta, y no solo por las variantes del covid-19 si no también para futuras pandemias o virus que puedan aparecer en el planeta.</w:t>
       </w:r>
     </w:p>
     <w:p>
@@ -1370,54 +1253,22 @@
           <w:sz w:val="28"/>
           <w:szCs w:val="28"/>
         </w:rPr>
-        <w:t>-</w:t>
-      </w:r>
-      <w:proofErr w:type="spellStart"/>
-      <w:r>
-        <w:rPr>
-          <w:sz w:val="28"/>
-          <w:szCs w:val="28"/>
-        </w:rPr>
-        <w:t>programacion</w:t>
-      </w:r>
-      <w:proofErr w:type="spellEnd"/>
-      <w:r>
-        <w:rPr>
-          <w:sz w:val="28"/>
-          <w:szCs w:val="28"/>
-        </w:rPr>
-        <w:t xml:space="preserve"> de Back</w:t>
-      </w:r>
-    </w:p>
-    <w:p>
-      <w:pPr>
-        <w:rPr>
-          <w:sz w:val="28"/>
-          <w:szCs w:val="28"/>
-        </w:rPr>
-      </w:pPr>
-      <w:r>
-        <w:rPr>
-          <w:sz w:val="28"/>
-          <w:szCs w:val="28"/>
-        </w:rPr>
-        <w:t xml:space="preserve">- </w:t>
-      </w:r>
-      <w:proofErr w:type="spellStart"/>
-      <w:r>
-        <w:rPr>
-          <w:sz w:val="28"/>
-          <w:szCs w:val="28"/>
-        </w:rPr>
-        <w:t>Rest</w:t>
-      </w:r>
-      <w:proofErr w:type="spellEnd"/>
-      <w:r>
-        <w:rPr>
-          <w:sz w:val="28"/>
-          <w:szCs w:val="28"/>
-        </w:rPr>
-        <w:t>-</w:t>
+        <w:t>-programacion de Back</w:t>
+      </w:r>
+    </w:p>
+    <w:p>
+      <w:pPr>
+        <w:rPr>
+          <w:sz w:val="28"/>
+          <w:szCs w:val="28"/>
+        </w:rPr>
+      </w:pPr>
+      <w:r>
+        <w:rPr>
+          <w:sz w:val="28"/>
+          <w:szCs w:val="28"/>
+        </w:rPr>
+        <w:t>- Rest-</w:t>
       </w:r>
     </w:p>
     <w:p>
@@ -1433,17 +1284,8 @@
           <w:sz w:val="28"/>
           <w:szCs w:val="28"/>
         </w:rPr>
-        <w:t>- Google/</w:t>
-      </w:r>
-      <w:proofErr w:type="spellStart"/>
-      <w:r>
-        <w:rPr>
-          <w:sz w:val="28"/>
-          <w:szCs w:val="28"/>
-        </w:rPr>
-        <w:t>telegram</w:t>
-      </w:r>
-      <w:proofErr w:type="spellEnd"/>
+        <w:t>- Google/telegram</w:t>
+      </w:r>
     </w:p>
     <w:p>
       <w:pPr>
@@ -1495,7 +1337,6 @@
           <w:szCs w:val="28"/>
         </w:rPr>
       </w:pPr>
-      <w:proofErr w:type="spellStart"/>
       <w:r>
         <w:rPr>
           <w:sz w:val="28"/>
@@ -1503,7 +1344,6 @@
         </w:rPr>
         <w:t>Github</w:t>
       </w:r>
-      <w:proofErr w:type="spellEnd"/>
       <w:r>
         <w:rPr>
           <w:sz w:val="28"/>
@@ -1572,24 +1412,7 @@
           <w:sz w:val="28"/>
           <w:szCs w:val="28"/>
         </w:rPr>
-        <w:t xml:space="preserve"> (</w:t>
-      </w:r>
-      <w:proofErr w:type="spellStart"/>
-      <w:r>
-        <w:rPr>
-          <w:sz w:val="28"/>
-          <w:szCs w:val="28"/>
-        </w:rPr>
-        <w:t>Edraw</w:t>
-      </w:r>
-      <w:proofErr w:type="spellEnd"/>
-      <w:proofErr w:type="gramStart"/>
-      <w:r>
-        <w:rPr>
-          <w:sz w:val="28"/>
-          <w:szCs w:val="28"/>
-        </w:rPr>
-        <w:t>…)</w:t>
+        <w:t xml:space="preserve"> (Edraw…)</w:t>
       </w:r>
       <w:r>
         <w:rPr>
@@ -1598,7 +1421,6 @@
         </w:rPr>
         <w:t>*</w:t>
       </w:r>
-      <w:proofErr w:type="gramEnd"/>
     </w:p>
     <w:p>
       <w:pPr>
@@ -1617,23 +1439,7 @@
           <w:sz w:val="28"/>
           <w:szCs w:val="28"/>
         </w:rPr>
-        <w:t xml:space="preserve">Resumen y </w:t>
-      </w:r>
-      <w:proofErr w:type="spellStart"/>
-      <w:r>
-        <w:rPr>
-          <w:sz w:val="28"/>
-          <w:szCs w:val="28"/>
-        </w:rPr>
-        <w:t>Abtract</w:t>
-      </w:r>
-      <w:proofErr w:type="spellEnd"/>
-      <w:r>
-        <w:rPr>
-          <w:sz w:val="28"/>
-          <w:szCs w:val="28"/>
-        </w:rPr>
-        <w:t xml:space="preserve"> y un índice</w:t>
+        <w:t>Resumen y Abtract y un índice</w:t>
       </w:r>
     </w:p>
     <w:p>
@@ -1648,53 +1454,12 @@
           <w:szCs w:val="28"/>
         </w:rPr>
       </w:pPr>
-      <w:proofErr w:type="spellStart"/>
-      <w:r>
-        <w:rPr>
-          <w:sz w:val="28"/>
-          <w:szCs w:val="28"/>
-        </w:rPr>
-        <w:t>Hello</w:t>
-      </w:r>
-      <w:proofErr w:type="spellEnd"/>
-      <w:r>
-        <w:rPr>
-          <w:sz w:val="28"/>
-          <w:szCs w:val="28"/>
-        </w:rPr>
-        <w:t xml:space="preserve"> </w:t>
-      </w:r>
-      <w:proofErr w:type="spellStart"/>
-      <w:r>
-        <w:rPr>
-          <w:sz w:val="28"/>
-          <w:szCs w:val="28"/>
-        </w:rPr>
-        <w:t>World</w:t>
-      </w:r>
-      <w:proofErr w:type="spellEnd"/>
-      <w:r>
-        <w:rPr>
-          <w:sz w:val="28"/>
-          <w:szCs w:val="28"/>
-        </w:rPr>
-        <w:t xml:space="preserve"> del </w:t>
-      </w:r>
-      <w:proofErr w:type="spellStart"/>
-      <w:r>
-        <w:rPr>
-          <w:sz w:val="28"/>
-          <w:szCs w:val="28"/>
-        </w:rPr>
-        <w:t>backend</w:t>
-      </w:r>
-      <w:proofErr w:type="spellEnd"/>
-      <w:r>
-        <w:rPr>
-          <w:sz w:val="28"/>
-          <w:szCs w:val="28"/>
-        </w:rPr>
-        <w:t xml:space="preserve"> en Python</w:t>
+      <w:r>
+        <w:rPr>
+          <w:sz w:val="28"/>
+          <w:szCs w:val="28"/>
+        </w:rPr>
+        <w:t>Hello World del backend en Python</w:t>
       </w:r>
       <w:r>
         <w:rPr>

</xml_diff>

<commit_message>
feat: Primera versión de memoria y programa
</commit_message>
<xml_diff>
--- a/BOT.docx
+++ b/BOT.docx
@@ -84,6 +84,7 @@
           <w:szCs w:val="50"/>
         </w:rPr>
       </w:pPr>
+      <w:bookmarkStart w:id="0" w:name="_Hlk93513865"/>
       <w:r>
         <w:rPr>
           <w:b/>
@@ -114,29 +115,66 @@
           <w:sz w:val="28"/>
           <w:szCs w:val="28"/>
         </w:rPr>
-        <w:t xml:space="preserve"> (gimnasios, tiendas, supermercados, etc)</w:t>
-      </w:r>
-    </w:p>
-    <w:p>
-      <w:pPr>
-        <w:rPr>
-          <w:sz w:val="28"/>
-          <w:szCs w:val="28"/>
-        </w:rPr>
-      </w:pPr>
-      <w:r>
-        <w:rPr>
-          <w:sz w:val="28"/>
-          <w:szCs w:val="28"/>
-        </w:rPr>
-        <w:t xml:space="preserve">El bot estará desarrollado en Python y desplegado en la red de Telegram y tendrá una comunicación con un backend desarrollado </w:t>
-      </w:r>
-      <w:r>
-        <w:rPr>
-          <w:sz w:val="28"/>
-          <w:szCs w:val="28"/>
-        </w:rPr>
-        <w:t xml:space="preserve">también </w:t>
+        <w:t xml:space="preserve"> (gimnasios, tiendas, supermercados, </w:t>
+      </w:r>
+      <w:proofErr w:type="spellStart"/>
+      <w:r>
+        <w:rPr>
+          <w:sz w:val="28"/>
+          <w:szCs w:val="28"/>
+        </w:rPr>
+        <w:t>etc</w:t>
+      </w:r>
+      <w:proofErr w:type="spellEnd"/>
+      <w:r>
+        <w:rPr>
+          <w:sz w:val="28"/>
+          <w:szCs w:val="28"/>
+        </w:rPr>
+        <w:t>)</w:t>
+      </w:r>
+    </w:p>
+    <w:p>
+      <w:pPr>
+        <w:rPr>
+          <w:sz w:val="28"/>
+          <w:szCs w:val="28"/>
+        </w:rPr>
+      </w:pPr>
+      <w:r>
+        <w:rPr>
+          <w:sz w:val="28"/>
+          <w:szCs w:val="28"/>
+        </w:rPr>
+        <w:t>El bot estará desarrollado en Python</w:t>
+      </w:r>
+      <w:r>
+        <w:rPr>
+          <w:sz w:val="28"/>
+          <w:szCs w:val="28"/>
+        </w:rPr>
+        <w:t>, será</w:t>
+      </w:r>
+      <w:r>
+        <w:rPr>
+          <w:sz w:val="28"/>
+          <w:szCs w:val="28"/>
+        </w:rPr>
+        <w:t xml:space="preserve"> desplegado en la red de Telegram y tendrá una comunicación con un backend</w:t>
+      </w:r>
+      <w:r>
+        <w:rPr>
+          <w:sz w:val="28"/>
+          <w:szCs w:val="28"/>
+        </w:rPr>
+        <w:t xml:space="preserve"> propio que también será desarrollado</w:t>
+      </w:r>
+      <w:r>
+        <w:rPr>
+          <w:sz w:val="28"/>
+          <w:szCs w:val="28"/>
+        </w:rPr>
+        <w:t xml:space="preserve"> </w:t>
       </w:r>
       <w:r>
         <w:rPr>
@@ -193,7 +231,30 @@
           <w:sz w:val="28"/>
           <w:szCs w:val="28"/>
         </w:rPr>
-        <w:t>para llevará el conteo del aforo e inundará de información de aforo a todo el backend productivo.</w:t>
+        <w:t xml:space="preserve">para llevará el conteo del aforo e inundará de información de aforo a todo el backend </w:t>
+      </w:r>
+      <w:r>
+        <w:rPr>
+          <w:sz w:val="28"/>
+          <w:szCs w:val="28"/>
+        </w:rPr>
+        <w:t>productivo.</w:t>
+      </w:r>
+    </w:p>
+    <w:p>
+      <w:pPr>
+        <w:rPr>
+          <w:sz w:val="28"/>
+          <w:szCs w:val="28"/>
+          <w:u w:val="single"/>
+        </w:rPr>
+      </w:pPr>
+      <w:r>
+        <w:rPr>
+          <w:sz w:val="28"/>
+          <w:szCs w:val="28"/>
+        </w:rPr>
+        <w:t>Gracias a este backend productivo el bot será entrenado y será capaz de tomar decisiones productivas, resultando de gran utilidad para el usuario.</w:t>
       </w:r>
     </w:p>
     <w:p>
@@ -293,7 +354,15 @@
           <w:sz w:val="28"/>
           <w:szCs w:val="28"/>
         </w:rPr>
-        <w:t xml:space="preserve">ya existía un control de aforo para ciertas actividades de ocio como pueden ser  por ejemplo conciertos, o una presentación de teatro, pero no era una cuestión sanitaria como lo es hoy en día, era simplemente una criterio </w:t>
+        <w:t xml:space="preserve">ya existía un control de aforo para ciertas actividades de ocio como pueden ser  por ejemplo conciertos, o una presentación de teatro, pero no era una cuestión sanitaria como lo es hoy en día, era simplemente una </w:t>
+      </w:r>
+      <w:r>
+        <w:rPr>
+          <w:sz w:val="28"/>
+          <w:szCs w:val="28"/>
+        </w:rPr>
+        <w:lastRenderedPageBreak/>
+        <w:t xml:space="preserve">criterio </w:t>
       </w:r>
       <w:r>
         <w:rPr>
@@ -339,489 +408,564 @@
           <w:sz w:val="28"/>
           <w:szCs w:val="28"/>
         </w:rPr>
+        <w:t xml:space="preserve">El Sars-Cov-2 lleva ya 2 años entre nosotros. Desde su aparición en China no han dejado de existir diferentes variantes y mutaciones de este virus el cual ha producido que cada día existan </w:t>
+      </w:r>
+      <w:proofErr w:type="spellStart"/>
+      <w:r>
+        <w:rPr>
+          <w:sz w:val="28"/>
+          <w:szCs w:val="28"/>
+        </w:rPr>
+        <w:t>mas</w:t>
+      </w:r>
+      <w:proofErr w:type="spellEnd"/>
+      <w:r>
+        <w:rPr>
+          <w:sz w:val="28"/>
+          <w:szCs w:val="28"/>
+        </w:rPr>
+        <w:t xml:space="preserve"> restricciones a nivel global en todas las sociedades del mundo. </w:t>
+      </w:r>
+      <w:r>
+        <w:rPr>
+          <w:sz w:val="28"/>
+          <w:szCs w:val="28"/>
+        </w:rPr>
+        <w:t xml:space="preserve">Uno de los grandes problemas en la sociedad es el control de aforo en todas las actividades ya que no existe </w:t>
+      </w:r>
+      <w:proofErr w:type="gramStart"/>
+      <w:r>
+        <w:rPr>
+          <w:sz w:val="28"/>
+          <w:szCs w:val="28"/>
+        </w:rPr>
+        <w:t>a</w:t>
+      </w:r>
+      <w:r>
+        <w:rPr>
+          <w:sz w:val="28"/>
+          <w:szCs w:val="28"/>
+        </w:rPr>
+        <w:t xml:space="preserve"> </w:t>
+      </w:r>
+      <w:r>
+        <w:rPr>
+          <w:sz w:val="28"/>
+          <w:szCs w:val="28"/>
+        </w:rPr>
+        <w:t>día de hoy</w:t>
+      </w:r>
+      <w:proofErr w:type="gramEnd"/>
+      <w:r>
+        <w:rPr>
+          <w:sz w:val="28"/>
+          <w:szCs w:val="28"/>
+        </w:rPr>
+        <w:t xml:space="preserve"> sistemas de recuento que nos ayuden a resolverlo de forma sencilla</w:t>
+      </w:r>
+      <w:r>
+        <w:rPr>
+          <w:sz w:val="28"/>
+          <w:szCs w:val="28"/>
+        </w:rPr>
+        <w:t xml:space="preserve">. Estos sistemas nos ayudaran para el </w:t>
+      </w:r>
+      <w:r>
+        <w:rPr>
+          <w:sz w:val="28"/>
+          <w:szCs w:val="28"/>
+        </w:rPr>
+        <w:t>Sars-Cov-2</w:t>
+      </w:r>
+      <w:r>
+        <w:rPr>
+          <w:sz w:val="28"/>
+          <w:szCs w:val="28"/>
+        </w:rPr>
+        <w:t xml:space="preserve"> y otro virus o pandemias que puedas existir en el mundo asi para paliar problemas que ocurran por el abarrotamiento de gente dentro de un lugar.</w:t>
+      </w:r>
+    </w:p>
+    <w:p>
+      <w:pPr>
+        <w:jc w:val="both"/>
+        <w:rPr>
+          <w:sz w:val="28"/>
+          <w:szCs w:val="28"/>
+        </w:rPr>
+      </w:pPr>
+    </w:p>
+    <w:p>
+      <w:pPr>
+        <w:jc w:val="both"/>
+        <w:rPr>
+          <w:sz w:val="28"/>
+          <w:szCs w:val="28"/>
+        </w:rPr>
+      </w:pPr>
+      <w:r>
+        <w:rPr>
+          <w:sz w:val="28"/>
+          <w:szCs w:val="28"/>
+        </w:rPr>
+        <w:t xml:space="preserve">Una </w:t>
+      </w:r>
+      <w:r>
+        <w:rPr>
+          <w:sz w:val="28"/>
+          <w:szCs w:val="28"/>
+        </w:rPr>
+        <w:t>solución</w:t>
+      </w:r>
+      <w:r>
+        <w:rPr>
+          <w:sz w:val="28"/>
+          <w:szCs w:val="28"/>
+        </w:rPr>
+        <w:t xml:space="preserve"> para poder medir el aforo de un </w:t>
+      </w:r>
+      <w:r>
+        <w:rPr>
+          <w:sz w:val="28"/>
+          <w:szCs w:val="28"/>
+        </w:rPr>
+        <w:t>espacio</w:t>
+      </w:r>
+      <w:r>
+        <w:rPr>
+          <w:sz w:val="28"/>
+          <w:szCs w:val="28"/>
+        </w:rPr>
+        <w:t xml:space="preserve"> es mediante un </w:t>
+      </w:r>
+      <w:r>
+        <w:rPr>
+          <w:sz w:val="28"/>
+          <w:szCs w:val="28"/>
+        </w:rPr>
+        <w:t>Bot</w:t>
+      </w:r>
+      <w:r>
+        <w:rPr>
+          <w:sz w:val="28"/>
+          <w:szCs w:val="28"/>
+        </w:rPr>
+        <w:t>-chatbot</w:t>
+      </w:r>
+      <w:r>
+        <w:rPr>
+          <w:sz w:val="28"/>
+          <w:szCs w:val="28"/>
+        </w:rPr>
+        <w:t xml:space="preserve">, el cual nos dará a tiempo real la información necesaria </w:t>
+      </w:r>
+      <w:r>
+        <w:rPr>
+          <w:sz w:val="28"/>
+          <w:szCs w:val="28"/>
+        </w:rPr>
+        <w:t xml:space="preserve">de capacidad de cierto lugar que queramos consultar, quitándole el trabajo al personal del comercio de estar haciendo cuentas tanto positivas como negativas de las personas que estén asistiendo a dicho </w:t>
+      </w:r>
+      <w:r>
+        <w:rPr>
+          <w:sz w:val="28"/>
+          <w:szCs w:val="28"/>
+        </w:rPr>
+        <w:t>espacio</w:t>
+      </w:r>
+      <w:r>
+        <w:rPr>
+          <w:sz w:val="28"/>
+          <w:szCs w:val="28"/>
+        </w:rPr>
+        <w:t>.</w:t>
+      </w:r>
+    </w:p>
+    <w:p>
+      <w:pPr>
+        <w:jc w:val="both"/>
+        <w:rPr>
+          <w:sz w:val="28"/>
+          <w:szCs w:val="28"/>
+        </w:rPr>
+      </w:pPr>
+    </w:p>
+    <w:p>
+      <w:pPr>
+        <w:jc w:val="both"/>
+        <w:rPr>
+          <w:sz w:val="28"/>
+          <w:szCs w:val="28"/>
+        </w:rPr>
+      </w:pPr>
+      <w:r>
+        <w:rPr>
+          <w:sz w:val="28"/>
+          <w:szCs w:val="28"/>
+        </w:rPr>
+        <w:t xml:space="preserve">Un </w:t>
+      </w:r>
+      <w:r>
+        <w:rPr>
+          <w:sz w:val="28"/>
+          <w:szCs w:val="28"/>
+        </w:rPr>
+        <w:t>Bot</w:t>
+      </w:r>
+      <w:r>
+        <w:rPr>
+          <w:sz w:val="28"/>
+          <w:szCs w:val="28"/>
+        </w:rPr>
+        <w:t xml:space="preserve"> </w:t>
+      </w:r>
+      <w:r>
+        <w:rPr>
+          <w:sz w:val="28"/>
+          <w:szCs w:val="28"/>
+        </w:rPr>
+        <w:t>es un software informático destinado a la realización de tareas repetitivas</w:t>
+      </w:r>
+      <w:r>
+        <w:rPr>
+          <w:sz w:val="28"/>
+          <w:szCs w:val="28"/>
+        </w:rPr>
+        <w:t xml:space="preserve"> con cierta inteligencia, como tareas cotidianas que hacen las personas en su día a día.</w:t>
+      </w:r>
+    </w:p>
+    <w:p>
+      <w:pPr>
+        <w:jc w:val="both"/>
+        <w:rPr>
+          <w:sz w:val="28"/>
+          <w:szCs w:val="28"/>
+        </w:rPr>
+      </w:pPr>
+      <w:r>
+        <w:rPr>
+          <w:sz w:val="28"/>
+          <w:szCs w:val="28"/>
+        </w:rPr>
+        <w:t xml:space="preserve">Uno de los </w:t>
+      </w:r>
+      <w:proofErr w:type="spellStart"/>
+      <w:r>
+        <w:rPr>
+          <w:sz w:val="28"/>
+          <w:szCs w:val="28"/>
+        </w:rPr>
+        <w:t>bo</w:t>
+      </w:r>
+      <w:r>
+        <w:rPr>
+          <w:sz w:val="28"/>
+          <w:szCs w:val="28"/>
+        </w:rPr>
+        <w:t>t</w:t>
+      </w:r>
+      <w:r>
+        <w:rPr>
+          <w:sz w:val="28"/>
+          <w:szCs w:val="28"/>
+        </w:rPr>
+        <w:t>s</w:t>
+      </w:r>
+      <w:proofErr w:type="spellEnd"/>
+      <w:r>
+        <w:rPr>
+          <w:sz w:val="28"/>
+          <w:szCs w:val="28"/>
+        </w:rPr>
+        <w:t xml:space="preserve"> </w:t>
+      </w:r>
+      <w:r>
+        <w:rPr>
+          <w:sz w:val="28"/>
+          <w:szCs w:val="28"/>
+        </w:rPr>
+        <w:t>más</w:t>
+      </w:r>
+      <w:r>
+        <w:rPr>
+          <w:sz w:val="28"/>
+          <w:szCs w:val="28"/>
+        </w:rPr>
+        <w:t xml:space="preserve"> popular</w:t>
+      </w:r>
+      <w:r>
+        <w:rPr>
+          <w:sz w:val="28"/>
+          <w:szCs w:val="28"/>
+        </w:rPr>
+        <w:t>es</w:t>
+      </w:r>
+      <w:r>
+        <w:rPr>
+          <w:sz w:val="28"/>
+          <w:szCs w:val="28"/>
+        </w:rPr>
+        <w:t xml:space="preserve"> es</w:t>
+      </w:r>
+      <w:r>
+        <w:rPr>
+          <w:sz w:val="28"/>
+          <w:szCs w:val="28"/>
+        </w:rPr>
+        <w:t xml:space="preserve"> un</w:t>
+      </w:r>
+      <w:r>
+        <w:rPr>
+          <w:sz w:val="28"/>
+          <w:szCs w:val="28"/>
+        </w:rPr>
+        <w:t xml:space="preserve"> </w:t>
+      </w:r>
+      <w:proofErr w:type="spellStart"/>
+      <w:r>
+        <w:rPr>
+          <w:sz w:val="28"/>
+          <w:szCs w:val="28"/>
+        </w:rPr>
+        <w:t>C</w:t>
+      </w:r>
+      <w:r>
+        <w:rPr>
+          <w:sz w:val="28"/>
+          <w:szCs w:val="28"/>
+        </w:rPr>
+        <w:t>hat</w:t>
+      </w:r>
+      <w:r>
+        <w:rPr>
+          <w:sz w:val="28"/>
+          <w:szCs w:val="28"/>
+        </w:rPr>
+        <w:t>B</w:t>
+      </w:r>
+      <w:r>
+        <w:rPr>
+          <w:sz w:val="28"/>
+          <w:szCs w:val="28"/>
+        </w:rPr>
+        <w:t>ot</w:t>
+      </w:r>
+      <w:proofErr w:type="spellEnd"/>
+      <w:r>
+        <w:rPr>
+          <w:sz w:val="28"/>
+          <w:szCs w:val="28"/>
+        </w:rPr>
+        <w:t xml:space="preserve">, </w:t>
+      </w:r>
+      <w:r>
+        <w:rPr>
+          <w:sz w:val="28"/>
+          <w:szCs w:val="28"/>
+        </w:rPr>
+        <w:t xml:space="preserve">implementado en muchísimas empresas y sitios de Internet, </w:t>
+      </w:r>
+      <w:r>
+        <w:rPr>
+          <w:sz w:val="28"/>
+          <w:szCs w:val="28"/>
+        </w:rPr>
+        <w:t>se basa en resolver preguntas basándose en inteligencia artificial programada</w:t>
+      </w:r>
+      <w:r>
+        <w:rPr>
+          <w:sz w:val="28"/>
+          <w:szCs w:val="28"/>
+        </w:rPr>
+        <w:t>.</w:t>
+      </w:r>
+      <w:r>
+        <w:rPr>
+          <w:sz w:val="28"/>
+          <w:szCs w:val="28"/>
+        </w:rPr>
+        <w:t xml:space="preserve"> Destaca por la manera de poder mantener una conversación con una persona humana, como también por la manera de poder ejecutar ciertas ordenes que le </w:t>
+      </w:r>
+      <w:r>
+        <w:rPr>
+          <w:sz w:val="28"/>
+          <w:szCs w:val="28"/>
+        </w:rPr>
+        <w:t>enseñemos</w:t>
+      </w:r>
+      <w:r>
+        <w:rPr>
+          <w:sz w:val="28"/>
+          <w:szCs w:val="28"/>
+        </w:rPr>
+        <w:t xml:space="preserve"> previamente.</w:t>
+      </w:r>
+    </w:p>
+    <w:p>
+      <w:pPr>
+        <w:jc w:val="both"/>
+        <w:rPr>
+          <w:sz w:val="28"/>
+          <w:szCs w:val="28"/>
+        </w:rPr>
+      </w:pPr>
+      <w:r>
+        <w:rPr>
+          <w:sz w:val="28"/>
+          <w:szCs w:val="28"/>
+        </w:rPr>
+        <w:t xml:space="preserve">En el caso de la gestión de aforo en ciertos </w:t>
+      </w:r>
+      <w:r>
+        <w:rPr>
+          <w:sz w:val="28"/>
+          <w:szCs w:val="28"/>
+        </w:rPr>
+        <w:t>lugares</w:t>
+      </w:r>
+      <w:r>
+        <w:rPr>
+          <w:sz w:val="28"/>
+          <w:szCs w:val="28"/>
+        </w:rPr>
+        <w:t xml:space="preserve">, el </w:t>
+      </w:r>
+      <w:proofErr w:type="spellStart"/>
+      <w:r>
+        <w:rPr>
+          <w:sz w:val="28"/>
+          <w:szCs w:val="28"/>
+        </w:rPr>
+        <w:t>C</w:t>
+      </w:r>
+      <w:r>
+        <w:rPr>
+          <w:sz w:val="28"/>
+          <w:szCs w:val="28"/>
+        </w:rPr>
+        <w:t>hat</w:t>
+      </w:r>
+      <w:r>
+        <w:rPr>
+          <w:sz w:val="28"/>
+          <w:szCs w:val="28"/>
+        </w:rPr>
+        <w:t>B</w:t>
+      </w:r>
+      <w:r>
+        <w:rPr>
+          <w:sz w:val="28"/>
+          <w:szCs w:val="28"/>
+        </w:rPr>
+        <w:t>ot</w:t>
+      </w:r>
+      <w:proofErr w:type="spellEnd"/>
+      <w:r>
+        <w:rPr>
+          <w:sz w:val="28"/>
+          <w:szCs w:val="28"/>
+        </w:rPr>
+        <w:t xml:space="preserve"> es una gran herramienta</w:t>
+      </w:r>
+      <w:r>
+        <w:rPr>
+          <w:sz w:val="28"/>
+          <w:szCs w:val="28"/>
+        </w:rPr>
+        <w:t xml:space="preserve"> que puede ayudar a facilitar las operaciones de conteo de personas, teniendo asi un conteo a tiempo real de la capacidad de aforo de cierto</w:t>
+      </w:r>
+      <w:r>
+        <w:rPr>
+          <w:sz w:val="28"/>
+          <w:szCs w:val="28"/>
+        </w:rPr>
+        <w:t xml:space="preserve">s lugares </w:t>
+      </w:r>
+      <w:r>
+        <w:rPr>
+          <w:sz w:val="28"/>
+          <w:szCs w:val="28"/>
+        </w:rPr>
+        <w:t xml:space="preserve">como puede ser en un gimnasio. Los usuarios que quieran acceder al gimnasio a </w:t>
+      </w:r>
+      <w:r>
+        <w:rPr>
+          <w:sz w:val="28"/>
+          <w:szCs w:val="28"/>
+        </w:rPr>
+        <w:t>determinada</w:t>
+      </w:r>
+      <w:r>
+        <w:rPr>
+          <w:sz w:val="28"/>
+          <w:szCs w:val="28"/>
+        </w:rPr>
+        <w:t xml:space="preserve"> hora podrán consultar </w:t>
+      </w:r>
+      <w:r>
+        <w:rPr>
+          <w:sz w:val="28"/>
+          <w:szCs w:val="28"/>
+        </w:rPr>
+        <w:t>a través</w:t>
+      </w:r>
+      <w:r>
+        <w:rPr>
+          <w:sz w:val="28"/>
+          <w:szCs w:val="28"/>
+        </w:rPr>
+        <w:t xml:space="preserve"> del </w:t>
+      </w:r>
+      <w:proofErr w:type="spellStart"/>
+      <w:r>
+        <w:rPr>
+          <w:sz w:val="28"/>
+          <w:szCs w:val="28"/>
+        </w:rPr>
+        <w:t>C</w:t>
+      </w:r>
+      <w:r>
+        <w:rPr>
+          <w:sz w:val="28"/>
+          <w:szCs w:val="28"/>
+        </w:rPr>
+        <w:t>hat</w:t>
+      </w:r>
+      <w:r>
+        <w:rPr>
+          <w:sz w:val="28"/>
+          <w:szCs w:val="28"/>
+        </w:rPr>
+        <w:t>B</w:t>
+      </w:r>
+      <w:r>
+        <w:rPr>
+          <w:sz w:val="28"/>
+          <w:szCs w:val="28"/>
+        </w:rPr>
+        <w:t>ot</w:t>
+      </w:r>
+      <w:proofErr w:type="spellEnd"/>
+      <w:r>
+        <w:rPr>
+          <w:sz w:val="28"/>
+          <w:szCs w:val="28"/>
+        </w:rPr>
+        <w:t xml:space="preserve"> la capacida</w:t>
+      </w:r>
+      <w:r>
+        <w:rPr>
+          <w:sz w:val="28"/>
+          <w:szCs w:val="28"/>
+        </w:rPr>
+        <w:t xml:space="preserve">d y tener asi una información importante con la cual </w:t>
+      </w:r>
+      <w:r>
+        <w:rPr>
+          <w:sz w:val="28"/>
+          <w:szCs w:val="28"/>
+        </w:rPr>
         <w:lastRenderedPageBreak/>
-        <w:t xml:space="preserve">El Sars-Cov-2 lleva ya 2 años entre nosotros. Desde su aparición en China no han dejado de existir diferentes variantes y mutaciones de este virus el cual ha producido que cada día existan mas restricciones a nivel global en todas las sociedades del mundo. </w:t>
-      </w:r>
-      <w:r>
-        <w:rPr>
-          <w:sz w:val="28"/>
-          <w:szCs w:val="28"/>
-        </w:rPr>
-        <w:t>Uno de los grandes problemas en la sociedad es el control de aforo en todas las actividades ya que no existe a</w:t>
-      </w:r>
-      <w:r>
-        <w:rPr>
-          <w:sz w:val="28"/>
-          <w:szCs w:val="28"/>
-        </w:rPr>
-        <w:t xml:space="preserve"> </w:t>
-      </w:r>
-      <w:r>
-        <w:rPr>
-          <w:sz w:val="28"/>
-          <w:szCs w:val="28"/>
-        </w:rPr>
-        <w:t>día de hoy sistemas de recuento que nos ayuden a resolverlo de forma sencilla</w:t>
-      </w:r>
-      <w:r>
-        <w:rPr>
-          <w:sz w:val="28"/>
-          <w:szCs w:val="28"/>
-        </w:rPr>
-        <w:t xml:space="preserve">. Estos sistemas nos ayudaran para el </w:t>
-      </w:r>
-      <w:r>
-        <w:rPr>
-          <w:sz w:val="28"/>
-          <w:szCs w:val="28"/>
-        </w:rPr>
-        <w:t>Sars-Cov-2</w:t>
-      </w:r>
-      <w:r>
-        <w:rPr>
-          <w:sz w:val="28"/>
-          <w:szCs w:val="28"/>
-        </w:rPr>
-        <w:t xml:space="preserve"> y otro virus o pandemias que puedas existir en el mundo asi para paliar problemas que ocurran por el abarrotamiento de gente dentro de un lugar.</w:t>
-      </w:r>
-    </w:p>
-    <w:p>
-      <w:pPr>
-        <w:jc w:val="both"/>
-        <w:rPr>
-          <w:sz w:val="28"/>
-          <w:szCs w:val="28"/>
-        </w:rPr>
-      </w:pPr>
-    </w:p>
-    <w:p>
-      <w:pPr>
-        <w:jc w:val="both"/>
-        <w:rPr>
-          <w:sz w:val="28"/>
-          <w:szCs w:val="28"/>
-        </w:rPr>
-      </w:pPr>
-      <w:r>
-        <w:rPr>
-          <w:sz w:val="28"/>
-          <w:szCs w:val="28"/>
-        </w:rPr>
-        <w:t xml:space="preserve">Una </w:t>
-      </w:r>
-      <w:r>
-        <w:rPr>
-          <w:sz w:val="28"/>
-          <w:szCs w:val="28"/>
-        </w:rPr>
-        <w:t>solución</w:t>
-      </w:r>
-      <w:r>
-        <w:rPr>
-          <w:sz w:val="28"/>
-          <w:szCs w:val="28"/>
-        </w:rPr>
-        <w:t xml:space="preserve"> para poder medir el aforo de un </w:t>
-      </w:r>
-      <w:r>
-        <w:rPr>
-          <w:sz w:val="28"/>
-          <w:szCs w:val="28"/>
-        </w:rPr>
-        <w:t>espacio</w:t>
-      </w:r>
-      <w:r>
-        <w:rPr>
-          <w:sz w:val="28"/>
-          <w:szCs w:val="28"/>
-        </w:rPr>
-        <w:t xml:space="preserve"> es mediante un </w:t>
-      </w:r>
-      <w:r>
-        <w:rPr>
-          <w:sz w:val="28"/>
-          <w:szCs w:val="28"/>
-        </w:rPr>
-        <w:t>Bot</w:t>
-      </w:r>
-      <w:r>
-        <w:rPr>
-          <w:sz w:val="28"/>
-          <w:szCs w:val="28"/>
-        </w:rPr>
-        <w:t>-chatbot</w:t>
-      </w:r>
-      <w:r>
-        <w:rPr>
-          <w:sz w:val="28"/>
-          <w:szCs w:val="28"/>
-        </w:rPr>
-        <w:t xml:space="preserve">, el cual nos dará a tiempo real la información necesaria </w:t>
-      </w:r>
-      <w:r>
-        <w:rPr>
-          <w:sz w:val="28"/>
-          <w:szCs w:val="28"/>
-        </w:rPr>
-        <w:t xml:space="preserve">de capacidad de cierto lugar que queramos consultar, quitándole el trabajo al personal del comercio de estar haciendo cuentas tanto positivas como negativas de las personas que estén asistiendo a dicho </w:t>
-      </w:r>
-      <w:r>
-        <w:rPr>
-          <w:sz w:val="28"/>
-          <w:szCs w:val="28"/>
-        </w:rPr>
-        <w:t>espacio</w:t>
-      </w:r>
-      <w:r>
-        <w:rPr>
-          <w:sz w:val="28"/>
-          <w:szCs w:val="28"/>
-        </w:rPr>
-        <w:t>.</w:t>
-      </w:r>
-    </w:p>
-    <w:p>
-      <w:pPr>
-        <w:jc w:val="both"/>
-        <w:rPr>
-          <w:sz w:val="28"/>
-          <w:szCs w:val="28"/>
-        </w:rPr>
-      </w:pPr>
-    </w:p>
-    <w:p>
-      <w:pPr>
-        <w:jc w:val="both"/>
-        <w:rPr>
-          <w:sz w:val="28"/>
-          <w:szCs w:val="28"/>
-        </w:rPr>
-      </w:pPr>
-      <w:r>
-        <w:rPr>
-          <w:sz w:val="28"/>
-          <w:szCs w:val="28"/>
-        </w:rPr>
-        <w:t xml:space="preserve">Un </w:t>
-      </w:r>
-      <w:r>
-        <w:rPr>
-          <w:sz w:val="28"/>
-          <w:szCs w:val="28"/>
-        </w:rPr>
-        <w:t>Bot</w:t>
-      </w:r>
-      <w:r>
-        <w:rPr>
-          <w:sz w:val="28"/>
-          <w:szCs w:val="28"/>
-        </w:rPr>
-        <w:t xml:space="preserve"> </w:t>
-      </w:r>
-      <w:r>
-        <w:rPr>
-          <w:sz w:val="28"/>
-          <w:szCs w:val="28"/>
-        </w:rPr>
-        <w:t>es un software informático destinado a la realización de tareas repetitivas</w:t>
-      </w:r>
-      <w:r>
-        <w:rPr>
-          <w:sz w:val="28"/>
-          <w:szCs w:val="28"/>
-        </w:rPr>
-        <w:t xml:space="preserve"> con cierta inteligencia, como tareas cotidianas que hacen las personas en su día a día.</w:t>
-      </w:r>
-    </w:p>
-    <w:p>
-      <w:pPr>
-        <w:jc w:val="both"/>
-        <w:rPr>
-          <w:sz w:val="28"/>
-          <w:szCs w:val="28"/>
-        </w:rPr>
-      </w:pPr>
-      <w:r>
-        <w:rPr>
-          <w:sz w:val="28"/>
-          <w:szCs w:val="28"/>
-        </w:rPr>
-        <w:t>Uno de los bo</w:t>
-      </w:r>
-      <w:r>
-        <w:rPr>
-          <w:sz w:val="28"/>
-          <w:szCs w:val="28"/>
-        </w:rPr>
-        <w:t>t</w:t>
-      </w:r>
-      <w:r>
-        <w:rPr>
-          <w:sz w:val="28"/>
-          <w:szCs w:val="28"/>
-        </w:rPr>
-        <w:t>s</w:t>
-      </w:r>
-      <w:r>
-        <w:rPr>
-          <w:sz w:val="28"/>
-          <w:szCs w:val="28"/>
-        </w:rPr>
-        <w:t xml:space="preserve"> </w:t>
-      </w:r>
-      <w:r>
-        <w:rPr>
-          <w:sz w:val="28"/>
-          <w:szCs w:val="28"/>
-        </w:rPr>
-        <w:t>más</w:t>
-      </w:r>
-      <w:r>
-        <w:rPr>
-          <w:sz w:val="28"/>
-          <w:szCs w:val="28"/>
-        </w:rPr>
-        <w:t xml:space="preserve"> popular</w:t>
-      </w:r>
-      <w:r>
-        <w:rPr>
-          <w:sz w:val="28"/>
-          <w:szCs w:val="28"/>
-        </w:rPr>
-        <w:t>es</w:t>
-      </w:r>
-      <w:r>
-        <w:rPr>
-          <w:sz w:val="28"/>
-          <w:szCs w:val="28"/>
-        </w:rPr>
-        <w:t xml:space="preserve"> es</w:t>
-      </w:r>
-      <w:r>
-        <w:rPr>
-          <w:sz w:val="28"/>
-          <w:szCs w:val="28"/>
-        </w:rPr>
-        <w:t xml:space="preserve"> un</w:t>
-      </w:r>
-      <w:r>
-        <w:rPr>
-          <w:sz w:val="28"/>
-          <w:szCs w:val="28"/>
-        </w:rPr>
-        <w:t xml:space="preserve"> </w:t>
-      </w:r>
-      <w:r>
-        <w:rPr>
-          <w:sz w:val="28"/>
-          <w:szCs w:val="28"/>
-        </w:rPr>
-        <w:t>C</w:t>
-      </w:r>
-      <w:r>
-        <w:rPr>
-          <w:sz w:val="28"/>
-          <w:szCs w:val="28"/>
-        </w:rPr>
-        <w:t>hat</w:t>
-      </w:r>
-      <w:r>
-        <w:rPr>
-          <w:sz w:val="28"/>
-          <w:szCs w:val="28"/>
-        </w:rPr>
-        <w:t>B</w:t>
-      </w:r>
-      <w:r>
-        <w:rPr>
-          <w:sz w:val="28"/>
-          <w:szCs w:val="28"/>
-        </w:rPr>
-        <w:t xml:space="preserve">ot, </w:t>
-      </w:r>
-      <w:r>
-        <w:rPr>
-          <w:sz w:val="28"/>
-          <w:szCs w:val="28"/>
-        </w:rPr>
-        <w:t xml:space="preserve">implementado en muchísimas empresas y sitios de Internet, </w:t>
-      </w:r>
-      <w:r>
-        <w:rPr>
-          <w:sz w:val="28"/>
-          <w:szCs w:val="28"/>
-        </w:rPr>
-        <w:t>se basa en resolver preguntas basándose en inteligencia artificial programada</w:t>
-      </w:r>
-      <w:r>
-        <w:rPr>
-          <w:sz w:val="28"/>
-          <w:szCs w:val="28"/>
-        </w:rPr>
-        <w:t>.</w:t>
-      </w:r>
-      <w:r>
-        <w:rPr>
-          <w:sz w:val="28"/>
-          <w:szCs w:val="28"/>
-        </w:rPr>
-        <w:t xml:space="preserve"> Destaca por la manera de poder mantener una conversación con una persona humana, como también por la manera de poder ejecutar ciertas ordenes que le </w:t>
-      </w:r>
-      <w:r>
-        <w:rPr>
-          <w:sz w:val="28"/>
-          <w:szCs w:val="28"/>
-        </w:rPr>
-        <w:t>enseñemos</w:t>
-      </w:r>
-      <w:r>
-        <w:rPr>
-          <w:sz w:val="28"/>
-          <w:szCs w:val="28"/>
-        </w:rPr>
-        <w:t xml:space="preserve"> previamente.</w:t>
-      </w:r>
-    </w:p>
-    <w:p>
-      <w:pPr>
-        <w:jc w:val="both"/>
-        <w:rPr>
-          <w:sz w:val="28"/>
-          <w:szCs w:val="28"/>
-        </w:rPr>
-      </w:pPr>
-      <w:r>
-        <w:rPr>
-          <w:sz w:val="28"/>
-          <w:szCs w:val="28"/>
-        </w:rPr>
-        <w:t xml:space="preserve">En el caso de la gestión de aforo en ciertos </w:t>
-      </w:r>
-      <w:r>
-        <w:rPr>
-          <w:sz w:val="28"/>
-          <w:szCs w:val="28"/>
-        </w:rPr>
-        <w:t>lugares</w:t>
-      </w:r>
-      <w:r>
-        <w:rPr>
-          <w:sz w:val="28"/>
-          <w:szCs w:val="28"/>
-        </w:rPr>
-        <w:t xml:space="preserve">, el </w:t>
-      </w:r>
-      <w:r>
-        <w:rPr>
-          <w:sz w:val="28"/>
-          <w:szCs w:val="28"/>
-        </w:rPr>
-        <w:t>C</w:t>
-      </w:r>
-      <w:r>
-        <w:rPr>
-          <w:sz w:val="28"/>
-          <w:szCs w:val="28"/>
-        </w:rPr>
-        <w:t>hat</w:t>
-      </w:r>
-      <w:r>
-        <w:rPr>
-          <w:sz w:val="28"/>
-          <w:szCs w:val="28"/>
-        </w:rPr>
-        <w:t>B</w:t>
-      </w:r>
-      <w:r>
-        <w:rPr>
-          <w:sz w:val="28"/>
-          <w:szCs w:val="28"/>
-        </w:rPr>
-        <w:t>ot es una gran herramienta</w:t>
-      </w:r>
-      <w:r>
-        <w:rPr>
-          <w:sz w:val="28"/>
-          <w:szCs w:val="28"/>
-        </w:rPr>
-        <w:t xml:space="preserve"> que puede ayudar a facilitar las operaciones de conteo de personas, teniendo asi un conteo a tiempo real de la capacidad de aforo de cierto</w:t>
-      </w:r>
-      <w:r>
-        <w:rPr>
-          <w:sz w:val="28"/>
-          <w:szCs w:val="28"/>
-        </w:rPr>
-        <w:t xml:space="preserve">s lugares </w:t>
-      </w:r>
-      <w:r>
-        <w:rPr>
-          <w:sz w:val="28"/>
-          <w:szCs w:val="28"/>
-        </w:rPr>
-        <w:t xml:space="preserve">como puede ser en un gimnasio. Los usuarios que quieran acceder al gimnasio a </w:t>
-      </w:r>
-      <w:r>
-        <w:rPr>
-          <w:sz w:val="28"/>
-          <w:szCs w:val="28"/>
-        </w:rPr>
-        <w:t>determinada</w:t>
-      </w:r>
-      <w:r>
-        <w:rPr>
-          <w:sz w:val="28"/>
-          <w:szCs w:val="28"/>
-        </w:rPr>
-        <w:t xml:space="preserve"> hora podrán consultar </w:t>
-      </w:r>
-      <w:r>
-        <w:rPr>
-          <w:sz w:val="28"/>
-          <w:szCs w:val="28"/>
-        </w:rPr>
-        <w:t>a través</w:t>
-      </w:r>
-      <w:r>
-        <w:rPr>
-          <w:sz w:val="28"/>
-          <w:szCs w:val="28"/>
-        </w:rPr>
-        <w:t xml:space="preserve"> del </w:t>
-      </w:r>
-      <w:r>
-        <w:rPr>
-          <w:sz w:val="28"/>
-          <w:szCs w:val="28"/>
-        </w:rPr>
-        <w:t>C</w:t>
-      </w:r>
-      <w:r>
-        <w:rPr>
-          <w:sz w:val="28"/>
-          <w:szCs w:val="28"/>
-        </w:rPr>
-        <w:t>hat</w:t>
-      </w:r>
-      <w:r>
-        <w:rPr>
-          <w:sz w:val="28"/>
-          <w:szCs w:val="28"/>
-        </w:rPr>
-        <w:t>B</w:t>
-      </w:r>
-      <w:r>
-        <w:rPr>
-          <w:sz w:val="28"/>
-          <w:szCs w:val="28"/>
-        </w:rPr>
-        <w:t>ot la capacida</w:t>
-      </w:r>
-      <w:r>
-        <w:rPr>
-          <w:sz w:val="28"/>
-          <w:szCs w:val="28"/>
-        </w:rPr>
-        <w:t xml:space="preserve">d y tener asi una información importante con la cual podrán saber si el gimnasio tiene el aforo completo o aún tiene capacidad para acceder a </w:t>
+        <w:t xml:space="preserve">podrán saber si el gimnasio tiene el aforo completo o aún tiene capacidad para acceder a </w:t>
       </w:r>
       <w:r>
         <w:rPr>
@@ -852,6 +996,7 @@
         <w:t>gestión de su tiempo de ocio en su día a día.</w:t>
       </w:r>
     </w:p>
+    <w:bookmarkEnd w:id="0"/>
     <w:p>
       <w:pPr>
         <w:rPr>
@@ -930,37 +1075,117 @@
           <w:sz w:val="28"/>
           <w:szCs w:val="28"/>
         </w:rPr>
-        <w:t>Entre las diferentes tareas que un bot puede realizar destacan: Mantener conversaciones interactivas con el usuario, ofrecer información requerida por el usuario llegando incluso a ser motores de búsqueda ayudando a indexar contenido para una búsqueda en el navegador. La mayoría de los bots operan en internet teniendo asi una dirección IP asociada.</w:t>
-      </w:r>
-    </w:p>
-    <w:p>
-      <w:pPr>
-        <w:rPr>
-          <w:sz w:val="28"/>
-          <w:szCs w:val="28"/>
-        </w:rPr>
-      </w:pPr>
-      <w:r>
-        <w:rPr>
-          <w:sz w:val="28"/>
-          <w:szCs w:val="28"/>
-        </w:rPr>
-        <w:t>Hay que destacar que la mayoría de bots han sido creados para facilitar las tareas humanas, pero también hay unos ciertos tipos de bots, llamados los “bots malos”, los cuales se han creado para realizar ciertas tareas maliciosas como pueden ser propagación de virus, envió de spam, ataques cibernéticos entre otras actividades maliciosas que se puedan destacar.</w:t>
-      </w:r>
-    </w:p>
-    <w:p>
-      <w:pPr>
-        <w:rPr>
-          <w:sz w:val="28"/>
-          <w:szCs w:val="28"/>
-        </w:rPr>
-      </w:pPr>
-      <w:r>
-        <w:rPr>
-          <w:sz w:val="28"/>
-          <w:szCs w:val="28"/>
-        </w:rPr>
-        <w:t>Los tipos de bots depende según su funcionalidad y podemos destacar:</w:t>
+        <w:t xml:space="preserve">Entre las diferentes tareas que un bot puede realizar destacan: Mantener conversaciones interactivas con el usuario, ofrecer información requerida por el usuario llegando incluso a ser motores de búsqueda ayudando a indexar contenido para una búsqueda en el navegador. La mayoría de los </w:t>
+      </w:r>
+      <w:proofErr w:type="spellStart"/>
+      <w:r>
+        <w:rPr>
+          <w:sz w:val="28"/>
+          <w:szCs w:val="28"/>
+        </w:rPr>
+        <w:t>bots</w:t>
+      </w:r>
+      <w:proofErr w:type="spellEnd"/>
+      <w:r>
+        <w:rPr>
+          <w:sz w:val="28"/>
+          <w:szCs w:val="28"/>
+        </w:rPr>
+        <w:t xml:space="preserve"> operan en internet teniendo asi una dirección IP asociada.</w:t>
+      </w:r>
+    </w:p>
+    <w:p>
+      <w:pPr>
+        <w:rPr>
+          <w:sz w:val="28"/>
+          <w:szCs w:val="28"/>
+        </w:rPr>
+      </w:pPr>
+      <w:r>
+        <w:rPr>
+          <w:sz w:val="28"/>
+          <w:szCs w:val="28"/>
+        </w:rPr>
+        <w:t xml:space="preserve">Hay que destacar que la mayoría de </w:t>
+      </w:r>
+      <w:proofErr w:type="spellStart"/>
+      <w:r>
+        <w:rPr>
+          <w:sz w:val="28"/>
+          <w:szCs w:val="28"/>
+        </w:rPr>
+        <w:t>bots</w:t>
+      </w:r>
+      <w:proofErr w:type="spellEnd"/>
+      <w:r>
+        <w:rPr>
+          <w:sz w:val="28"/>
+          <w:szCs w:val="28"/>
+        </w:rPr>
+        <w:t xml:space="preserve"> han sido creados para facilitar las tareas humanas, pero también hay unos ciertos tipos de </w:t>
+      </w:r>
+      <w:proofErr w:type="spellStart"/>
+      <w:r>
+        <w:rPr>
+          <w:sz w:val="28"/>
+          <w:szCs w:val="28"/>
+        </w:rPr>
+        <w:t>bots</w:t>
+      </w:r>
+      <w:proofErr w:type="spellEnd"/>
+      <w:r>
+        <w:rPr>
+          <w:sz w:val="28"/>
+          <w:szCs w:val="28"/>
+        </w:rPr>
+        <w:t>, llamados los “</w:t>
+      </w:r>
+      <w:proofErr w:type="spellStart"/>
+      <w:r>
+        <w:rPr>
+          <w:sz w:val="28"/>
+          <w:szCs w:val="28"/>
+        </w:rPr>
+        <w:t>bots</w:t>
+      </w:r>
+      <w:proofErr w:type="spellEnd"/>
+      <w:r>
+        <w:rPr>
+          <w:sz w:val="28"/>
+          <w:szCs w:val="28"/>
+        </w:rPr>
+        <w:t xml:space="preserve"> malos”, los cuales se han creado para realizar ciertas tareas maliciosas como pueden ser propagación de virus, envió de spam, ataques cibernéticos entre otras actividades maliciosas que se puedan destacar.</w:t>
+      </w:r>
+    </w:p>
+    <w:p>
+      <w:pPr>
+        <w:rPr>
+          <w:sz w:val="28"/>
+          <w:szCs w:val="28"/>
+        </w:rPr>
+      </w:pPr>
+      <w:r>
+        <w:rPr>
+          <w:sz w:val="28"/>
+          <w:szCs w:val="28"/>
+        </w:rPr>
+        <w:t xml:space="preserve">Los tipos de </w:t>
+      </w:r>
+      <w:proofErr w:type="spellStart"/>
+      <w:r>
+        <w:rPr>
+          <w:sz w:val="28"/>
+          <w:szCs w:val="28"/>
+        </w:rPr>
+        <w:t>bots</w:t>
+      </w:r>
+      <w:proofErr w:type="spellEnd"/>
+      <w:r>
+        <w:rPr>
+          <w:sz w:val="28"/>
+          <w:szCs w:val="28"/>
+        </w:rPr>
+        <w:t xml:space="preserve"> depende según su funcionalidad y podemos destacar:</w:t>
       </w:r>
     </w:p>
     <w:p>
@@ -984,7 +1209,23 @@
           <w:sz w:val="28"/>
           <w:szCs w:val="28"/>
         </w:rPr>
-        <w:t>: Bots que tiene con funcionalidad principal mantener una conversación humana, ofreciendo información como también resolviendo dudas.</w:t>
+        <w:t xml:space="preserve">: </w:t>
+      </w:r>
+      <w:proofErr w:type="spellStart"/>
+      <w:r>
+        <w:rPr>
+          <w:sz w:val="28"/>
+          <w:szCs w:val="28"/>
+        </w:rPr>
+        <w:t>Bots</w:t>
+      </w:r>
+      <w:proofErr w:type="spellEnd"/>
+      <w:r>
+        <w:rPr>
+          <w:sz w:val="28"/>
+          <w:szCs w:val="28"/>
+        </w:rPr>
+        <w:t xml:space="preserve"> que tiene con funcionalidad principal mantener una conversación humana, ofreciendo información como también resolviendo dudas.</w:t>
       </w:r>
     </w:p>
     <w:p>
@@ -1008,16 +1249,33 @@
           <w:sz w:val="28"/>
           <w:szCs w:val="28"/>
         </w:rPr>
-        <w:t>: Bots que gestionan información que se va publicando en canales informativos como puede ser periódicos o redes sociales.</w:t>
-      </w:r>
-    </w:p>
-    <w:p>
-      <w:pPr>
-        <w:rPr>
-          <w:sz w:val="28"/>
-          <w:szCs w:val="28"/>
-        </w:rPr>
-      </w:pPr>
+        <w:t xml:space="preserve">: </w:t>
+      </w:r>
+      <w:proofErr w:type="spellStart"/>
+      <w:r>
+        <w:rPr>
+          <w:sz w:val="28"/>
+          <w:szCs w:val="28"/>
+        </w:rPr>
+        <w:t>Bots</w:t>
+      </w:r>
+      <w:proofErr w:type="spellEnd"/>
+      <w:r>
+        <w:rPr>
+          <w:sz w:val="28"/>
+          <w:szCs w:val="28"/>
+        </w:rPr>
+        <w:t xml:space="preserve"> que gestionan información que se va publicando en canales informativos como puede ser periódicos o redes sociales.</w:t>
+      </w:r>
+    </w:p>
+    <w:p>
+      <w:pPr>
+        <w:rPr>
+          <w:sz w:val="28"/>
+          <w:szCs w:val="28"/>
+        </w:rPr>
+      </w:pPr>
+      <w:proofErr w:type="spellStart"/>
       <w:r>
         <w:rPr>
           <w:b/>
@@ -1027,21 +1285,55 @@
         </w:rPr>
         <w:t>Crawlers</w:t>
       </w:r>
-      <w:r>
-        <w:rPr>
-          <w:sz w:val="28"/>
-          <w:szCs w:val="28"/>
-        </w:rPr>
-        <w:t>: Bots que se son capaces de auto informarse de información de webs o de APIs.</w:t>
-      </w:r>
-    </w:p>
-    <w:p>
-      <w:pPr>
-        <w:rPr>
-          <w:sz w:val="28"/>
-          <w:szCs w:val="28"/>
-        </w:rPr>
-      </w:pPr>
+      <w:proofErr w:type="spellEnd"/>
+      <w:r>
+        <w:rPr>
+          <w:sz w:val="28"/>
+          <w:szCs w:val="28"/>
+        </w:rPr>
+        <w:t xml:space="preserve">: </w:t>
+      </w:r>
+      <w:proofErr w:type="spellStart"/>
+      <w:r>
+        <w:rPr>
+          <w:sz w:val="28"/>
+          <w:szCs w:val="28"/>
+        </w:rPr>
+        <w:t>Bots</w:t>
+      </w:r>
+      <w:proofErr w:type="spellEnd"/>
+      <w:r>
+        <w:rPr>
+          <w:sz w:val="28"/>
+          <w:szCs w:val="28"/>
+        </w:rPr>
+        <w:t xml:space="preserve"> que se son capaces de auto informarse de información de webs o de </w:t>
+      </w:r>
+      <w:proofErr w:type="spellStart"/>
+      <w:r>
+        <w:rPr>
+          <w:sz w:val="28"/>
+          <w:szCs w:val="28"/>
+        </w:rPr>
+        <w:t>APIs</w:t>
+      </w:r>
+      <w:proofErr w:type="spellEnd"/>
+      <w:r>
+        <w:rPr>
+          <w:sz w:val="28"/>
+          <w:szCs w:val="28"/>
+        </w:rPr>
+        <w:t>.</w:t>
+      </w:r>
+    </w:p>
+    <w:p>
+      <w:pPr>
+        <w:rPr>
+          <w:sz w:val="28"/>
+          <w:szCs w:val="28"/>
+        </w:rPr>
+      </w:pPr>
+      <w:proofErr w:type="spellStart"/>
       <w:r>
         <w:rPr>
           <w:b/>
@@ -1049,23 +1341,9 @@
           <w:sz w:val="28"/>
           <w:szCs w:val="28"/>
         </w:rPr>
-        <w:t>Game Bot</w:t>
-      </w:r>
-      <w:r>
-        <w:rPr>
-          <w:sz w:val="28"/>
-          <w:szCs w:val="28"/>
-        </w:rPr>
-        <w:t>: Bot contra el que se puede jugar, muy común en videojuegos hoy en día.</w:t>
-      </w:r>
-    </w:p>
-    <w:p>
-      <w:pPr>
-        <w:rPr>
-          <w:sz w:val="28"/>
-          <w:szCs w:val="28"/>
-        </w:rPr>
-      </w:pPr>
+        <w:t>Game</w:t>
+      </w:r>
+      <w:proofErr w:type="spellEnd"/>
       <w:r>
         <w:rPr>
           <w:b/>
@@ -1073,14 +1351,14 @@
           <w:sz w:val="28"/>
           <w:szCs w:val="28"/>
         </w:rPr>
-        <w:t>Hacker Bot</w:t>
-      </w:r>
-      <w:r>
-        <w:rPr>
-          <w:sz w:val="28"/>
-          <w:szCs w:val="28"/>
-        </w:rPr>
-        <w:t>: Bot que tiene como función principal distribuir virus y realizar actividades maliciosas.</w:t>
+        <w:t xml:space="preserve"> Bot</w:t>
+      </w:r>
+      <w:r>
+        <w:rPr>
+          <w:sz w:val="28"/>
+          <w:szCs w:val="28"/>
+        </w:rPr>
+        <w:t>: Bot contra el que se puede jugar, muy común en videojuegos hoy en día.</w:t>
       </w:r>
     </w:p>
     <w:p>
@@ -1097,14 +1375,14 @@
           <w:sz w:val="28"/>
           <w:szCs w:val="28"/>
         </w:rPr>
-        <w:t>Spam Bot</w:t>
-      </w:r>
-      <w:r>
-        <w:rPr>
-          <w:sz w:val="28"/>
-          <w:szCs w:val="28"/>
-        </w:rPr>
-        <w:t>:  Bot diseñado para enviar spam de manera excesiva.</w:t>
+        <w:t>Hacker Bot</w:t>
+      </w:r>
+      <w:r>
+        <w:rPr>
+          <w:sz w:val="28"/>
+          <w:szCs w:val="28"/>
+        </w:rPr>
+        <w:t>: Bot que tiene como función principal distribuir virus y realizar actividades maliciosas.</w:t>
       </w:r>
     </w:p>
     <w:p>
@@ -1121,7 +1399,42 @@
           <w:sz w:val="28"/>
           <w:szCs w:val="28"/>
         </w:rPr>
-        <w:t>Scrapers Bot</w:t>
+        <w:t>Spam Bot</w:t>
+      </w:r>
+      <w:r>
+        <w:rPr>
+          <w:sz w:val="28"/>
+          <w:szCs w:val="28"/>
+        </w:rPr>
+        <w:t>:  Bot diseñado para enviar spam de manera excesiva.</w:t>
+      </w:r>
+    </w:p>
+    <w:p>
+      <w:pPr>
+        <w:rPr>
+          <w:sz w:val="28"/>
+          <w:szCs w:val="28"/>
+        </w:rPr>
+      </w:pPr>
+      <w:proofErr w:type="spellStart"/>
+      <w:r>
+        <w:rPr>
+          <w:b/>
+          <w:bCs/>
+          <w:sz w:val="28"/>
+          <w:szCs w:val="28"/>
+        </w:rPr>
+        <w:t>Scrapers</w:t>
+      </w:r>
+      <w:proofErr w:type="spellEnd"/>
+      <w:r>
+        <w:rPr>
+          <w:b/>
+          <w:bCs/>
+          <w:sz w:val="28"/>
+          <w:szCs w:val="28"/>
+        </w:rPr>
+        <w:t xml:space="preserve"> Bot</w:t>
       </w:r>
       <w:r>
         <w:rPr>
@@ -1181,7 +1494,54 @@
           <w:sz w:val="28"/>
           <w:szCs w:val="28"/>
         </w:rPr>
-        <w:t>Sabiendo que el Sars-Cov-2 lleva ya 2 años desde su aparición en Diciembre del 2019 en China y que no ha dejado de haber variantes, es evidente que la gestión de aforo para las actividades de ocio, como para cualquier tipo de actividad, sea cual sea su finalidad será un detalle siempre a tener en cuenta, y no solo por las variantes del covid-19 si no también para futuras pandemias o virus que puedan aparecer en el planeta.</w:t>
+        <w:t xml:space="preserve">Sabiendo que el Sars-Cov-2 lleva ya 2 años desde su aparición en </w:t>
+      </w:r>
+      <w:proofErr w:type="gramStart"/>
+      <w:r>
+        <w:rPr>
+          <w:sz w:val="28"/>
+          <w:szCs w:val="28"/>
+        </w:rPr>
+        <w:t>Diciembre</w:t>
+      </w:r>
+      <w:proofErr w:type="gramEnd"/>
+      <w:r>
+        <w:rPr>
+          <w:sz w:val="28"/>
+          <w:szCs w:val="28"/>
+        </w:rPr>
+        <w:t xml:space="preserve"> del 2019 en China y que no ha dejado de haber variantes, es evidente que la gestión de aforo para las actividades de ocio, como </w:t>
+      </w:r>
+      <w:r>
+        <w:rPr>
+          <w:sz w:val="28"/>
+          <w:szCs w:val="28"/>
+          <w:u w:val="single"/>
+        </w:rPr>
+        <w:t>para</w:t>
+      </w:r>
+      <w:r>
+        <w:rPr>
+          <w:sz w:val="28"/>
+          <w:szCs w:val="28"/>
+        </w:rPr>
+        <w:t xml:space="preserve"> cualquier tipo de actividad, sea cual sea su finalidad será un detalle siempre a tener en cuenta, y no solo por las variantes del covid-19 </w:t>
+      </w:r>
+      <w:proofErr w:type="spellStart"/>
+      <w:r>
+        <w:rPr>
+          <w:sz w:val="28"/>
+          <w:szCs w:val="28"/>
+        </w:rPr>
+        <w:t>si no</w:t>
+      </w:r>
+      <w:proofErr w:type="spellEnd"/>
+      <w:r>
+        <w:rPr>
+          <w:sz w:val="28"/>
+          <w:szCs w:val="28"/>
+        </w:rPr>
+        <w:t xml:space="preserve"> también para futuras pandemias o virus que puedan aparecer en el planeta.</w:t>
       </w:r>
     </w:p>
     <w:p>
@@ -1246,36 +1606,6 @@
         <w:rPr>
           <w:sz w:val="28"/>
           <w:szCs w:val="28"/>
-        </w:rPr>
-      </w:pPr>
-      <w:r>
-        <w:rPr>
-          <w:sz w:val="28"/>
-          <w:szCs w:val="28"/>
-        </w:rPr>
-        <w:t>-programacion de Back</w:t>
-      </w:r>
-    </w:p>
-    <w:p>
-      <w:pPr>
-        <w:rPr>
-          <w:sz w:val="28"/>
-          <w:szCs w:val="28"/>
-        </w:rPr>
-      </w:pPr>
-      <w:r>
-        <w:rPr>
-          <w:sz w:val="28"/>
-          <w:szCs w:val="28"/>
-        </w:rPr>
-        <w:t>- Rest-</w:t>
-      </w:r>
-    </w:p>
-    <w:p>
-      <w:pPr>
-        <w:rPr>
-          <w:sz w:val="28"/>
-          <w:szCs w:val="28"/>
           <w:u w:val="single"/>
         </w:rPr>
       </w:pPr>
@@ -1284,8 +1614,80 @@
           <w:sz w:val="28"/>
           <w:szCs w:val="28"/>
         </w:rPr>
-        <w:t>- Google/telegram</w:t>
-      </w:r>
+        <w:t>-</w:t>
+      </w:r>
+      <w:proofErr w:type="spellStart"/>
+      <w:r>
+        <w:rPr>
+          <w:sz w:val="28"/>
+          <w:szCs w:val="28"/>
+        </w:rPr>
+        <w:t>programacion</w:t>
+      </w:r>
+      <w:proofErr w:type="spellEnd"/>
+      <w:r>
+        <w:rPr>
+          <w:sz w:val="28"/>
+          <w:szCs w:val="28"/>
+        </w:rPr>
+        <w:t xml:space="preserve"> de Back</w:t>
+      </w:r>
+    </w:p>
+    <w:p>
+      <w:pPr>
+        <w:rPr>
+          <w:sz w:val="28"/>
+          <w:szCs w:val="28"/>
+        </w:rPr>
+      </w:pPr>
+      <w:r>
+        <w:rPr>
+          <w:sz w:val="28"/>
+          <w:szCs w:val="28"/>
+        </w:rPr>
+        <w:t xml:space="preserve">- </w:t>
+      </w:r>
+      <w:proofErr w:type="spellStart"/>
+      <w:r>
+        <w:rPr>
+          <w:sz w:val="28"/>
+          <w:szCs w:val="28"/>
+        </w:rPr>
+        <w:t>Rest</w:t>
+      </w:r>
+      <w:proofErr w:type="spellEnd"/>
+      <w:r>
+        <w:rPr>
+          <w:sz w:val="28"/>
+          <w:szCs w:val="28"/>
+        </w:rPr>
+        <w:t>-</w:t>
+      </w:r>
+    </w:p>
+    <w:p>
+      <w:pPr>
+        <w:rPr>
+          <w:sz w:val="28"/>
+          <w:szCs w:val="28"/>
+          <w:u w:val="single"/>
+        </w:rPr>
+      </w:pPr>
+      <w:r>
+        <w:rPr>
+          <w:sz w:val="28"/>
+          <w:szCs w:val="28"/>
+        </w:rPr>
+        <w:t>- Google/</w:t>
+      </w:r>
+      <w:proofErr w:type="spellStart"/>
+      <w:r>
+        <w:rPr>
+          <w:sz w:val="28"/>
+          <w:szCs w:val="28"/>
+        </w:rPr>
+        <w:t>telegram</w:t>
+      </w:r>
+      <w:proofErr w:type="spellEnd"/>
     </w:p>
     <w:p>
       <w:pPr>
@@ -1337,6 +1739,7 @@
           <w:szCs w:val="28"/>
         </w:rPr>
       </w:pPr>
+      <w:proofErr w:type="spellStart"/>
       <w:r>
         <w:rPr>
           <w:sz w:val="28"/>
@@ -1344,6 +1747,7 @@
         </w:rPr>
         <w:t>Github</w:t>
       </w:r>
+      <w:proofErr w:type="spellEnd"/>
       <w:r>
         <w:rPr>
           <w:sz w:val="28"/>
@@ -1369,8 +1773,17 @@
           <w:sz w:val="28"/>
           <w:szCs w:val="28"/>
         </w:rPr>
-        <w:t>Argumentar tipos de bots</w:t>
-      </w:r>
+        <w:t xml:space="preserve">Argumentar tipos de </w:t>
+      </w:r>
+      <w:proofErr w:type="spellStart"/>
+      <w:r>
+        <w:rPr>
+          <w:sz w:val="28"/>
+          <w:szCs w:val="28"/>
+        </w:rPr>
+        <w:t>bots</w:t>
+      </w:r>
+      <w:proofErr w:type="spellEnd"/>
       <w:r>
         <w:rPr>
           <w:sz w:val="28"/>
@@ -1412,7 +1825,24 @@
           <w:sz w:val="28"/>
           <w:szCs w:val="28"/>
         </w:rPr>
-        <w:t xml:space="preserve"> (Edraw…)</w:t>
+        <w:t xml:space="preserve"> (</w:t>
+      </w:r>
+      <w:proofErr w:type="spellStart"/>
+      <w:r>
+        <w:rPr>
+          <w:sz w:val="28"/>
+          <w:szCs w:val="28"/>
+        </w:rPr>
+        <w:t>Edraw</w:t>
+      </w:r>
+      <w:proofErr w:type="spellEnd"/>
+      <w:proofErr w:type="gramStart"/>
+      <w:r>
+        <w:rPr>
+          <w:sz w:val="28"/>
+          <w:szCs w:val="28"/>
+        </w:rPr>
+        <w:t>…)</w:t>
       </w:r>
       <w:r>
         <w:rPr>
@@ -1421,6 +1851,7 @@
         </w:rPr>
         <w:t>*</w:t>
       </w:r>
+      <w:proofErr w:type="gramEnd"/>
     </w:p>
     <w:p>
       <w:pPr>
@@ -1439,7 +1870,23 @@
           <w:sz w:val="28"/>
           <w:szCs w:val="28"/>
         </w:rPr>
-        <w:t>Resumen y Abtract y un índice</w:t>
+        <w:t xml:space="preserve">Resumen y </w:t>
+      </w:r>
+      <w:proofErr w:type="spellStart"/>
+      <w:r>
+        <w:rPr>
+          <w:sz w:val="28"/>
+          <w:szCs w:val="28"/>
+        </w:rPr>
+        <w:t>Abtract</w:t>
+      </w:r>
+      <w:proofErr w:type="spellEnd"/>
+      <w:r>
+        <w:rPr>
+          <w:sz w:val="28"/>
+          <w:szCs w:val="28"/>
+        </w:rPr>
+        <w:t xml:space="preserve"> y un índice</w:t>
       </w:r>
     </w:p>
     <w:p>
@@ -1454,12 +1901,37 @@
           <w:szCs w:val="28"/>
         </w:rPr>
       </w:pPr>
-      <w:r>
-        <w:rPr>
-          <w:sz w:val="28"/>
-          <w:szCs w:val="28"/>
-        </w:rPr>
-        <w:t>Hello World del backend en Python</w:t>
+      <w:proofErr w:type="spellStart"/>
+      <w:r>
+        <w:rPr>
+          <w:sz w:val="28"/>
+          <w:szCs w:val="28"/>
+        </w:rPr>
+        <w:t>Hello</w:t>
+      </w:r>
+      <w:proofErr w:type="spellEnd"/>
+      <w:r>
+        <w:rPr>
+          <w:sz w:val="28"/>
+          <w:szCs w:val="28"/>
+        </w:rPr>
+        <w:t xml:space="preserve"> </w:t>
+      </w:r>
+      <w:proofErr w:type="spellStart"/>
+      <w:r>
+        <w:rPr>
+          <w:sz w:val="28"/>
+          <w:szCs w:val="28"/>
+        </w:rPr>
+        <w:t>World</w:t>
+      </w:r>
+      <w:proofErr w:type="spellEnd"/>
+      <w:r>
+        <w:rPr>
+          <w:sz w:val="28"/>
+          <w:szCs w:val="28"/>
+        </w:rPr>
+        <w:t xml:space="preserve"> del backend en Python</w:t>
       </w:r>
       <w:r>
         <w:rPr>
@@ -1474,6 +1946,42 @@
           <w:szCs w:val="28"/>
         </w:rPr>
         <w:t xml:space="preserve"> </w:t>
+      </w:r>
+    </w:p>
+    <w:p>
+      <w:pPr>
+        <w:pStyle w:val="Prrafodelista"/>
+        <w:numPr>
+          <w:ilvl w:val="0"/>
+          <w:numId w:val="1"/>
+        </w:numPr>
+        <w:rPr>
+          <w:sz w:val="28"/>
+          <w:szCs w:val="28"/>
+        </w:rPr>
+      </w:pPr>
+      <w:r>
+        <w:rPr>
+          <w:sz w:val="28"/>
+          <w:szCs w:val="28"/>
+        </w:rPr>
+        <w:t>Resumen-</w:t>
+      </w:r>
+      <w:proofErr w:type="spellStart"/>
+      <w:r>
+        <w:rPr>
+          <w:sz w:val="28"/>
+          <w:szCs w:val="28"/>
+        </w:rPr>
+        <w:t>latex</w:t>
+      </w:r>
+      <w:proofErr w:type="spellEnd"/>
+      <w:r>
+        <w:rPr>
+          <w:sz w:val="28"/>
+          <w:szCs w:val="28"/>
+        </w:rPr>
+        <w:t>-diagrama</w:t>
       </w:r>
     </w:p>
     <w:p>

</xml_diff>